<commit_message>
Implemented vehicle read for client and server. All modes function as expected (read by model, by id, and read all). Client can then dump results to JSON or Word as expected.
</commit_message>
<xml_diff>
--- a/training/vehicles.docx
+++ b/training/vehicles.docx
@@ -124,7 +124,7 @@
           </w:tcPr>
           <w:p>
             <w:r>
-              <w:t>3</w:t>
+              <w:t>8</w:t>
             </w:r>
           </w:p>
         </w:tc>
@@ -453,6 +453,294 @@
           <w:p>
             <w:r>
               <w:t>30</w:t>
+            </w:r>
+          </w:p>
+        </w:tc>
+      </w:tr>
+      <w:tr>
+        <w:tc>
+          <w:tcPr>
+            <w:tcW w:type="dxa" w:w="1234"/>
+          </w:tcPr>
+          <w:p>
+            <w:r>
+              <w:t>vehicle</w:t>
+            </w:r>
+          </w:p>
+        </w:tc>
+        <w:tc>
+          <w:tcPr>
+            <w:tcW w:type="dxa" w:w="1234"/>
+          </w:tcPr>
+          <w:p>
+            <w:r>
+              <w:t>Dondai</w:t>
+            </w:r>
+          </w:p>
+        </w:tc>
+        <w:tc>
+          <w:tcPr>
+            <w:tcW w:type="dxa" w:w="1234"/>
+          </w:tcPr>
+          <w:p>
+            <w:r>
+              <w:t>4</w:t>
+            </w:r>
+          </w:p>
+        </w:tc>
+        <w:tc>
+          <w:tcPr>
+            <w:tcW w:type="dxa" w:w="1234"/>
+          </w:tcPr>
+          <w:p>
+            <w:r>
+              <w:t>30000.0</w:t>
+            </w:r>
+          </w:p>
+        </w:tc>
+        <w:tc>
+          <w:tcPr>
+            <w:tcW w:type="dxa" w:w="1234"/>
+          </w:tcPr>
+          <w:p>
+            <w:r>
+              <w:t>2009</w:t>
+            </w:r>
+          </w:p>
+        </w:tc>
+        <w:tc>
+          <w:tcPr>
+            <w:tcW w:type="dxa" w:w="1234"/>
+          </w:tcPr>
+          <w:p>
+            <w:r>
+              <w:t>4</w:t>
+            </w:r>
+          </w:p>
+        </w:tc>
+        <w:tc>
+          <w:tcPr>
+            <w:tcW w:type="dxa" w:w="1234"/>
+          </w:tcPr>
+          <w:p>
+            <w:r>
+              <w:t>5</w:t>
+            </w:r>
+          </w:p>
+        </w:tc>
+      </w:tr>
+      <w:tr>
+        <w:tc>
+          <w:tcPr>
+            <w:tcW w:type="dxa" w:w="1234"/>
+          </w:tcPr>
+          <w:p>
+            <w:r>
+              <w:t>vehicle</w:t>
+            </w:r>
+          </w:p>
+        </w:tc>
+        <w:tc>
+          <w:tcPr>
+            <w:tcW w:type="dxa" w:w="1234"/>
+          </w:tcPr>
+          <w:p>
+            <w:r>
+              <w:t>Civic</w:t>
+            </w:r>
+          </w:p>
+        </w:tc>
+        <w:tc>
+          <w:tcPr>
+            <w:tcW w:type="dxa" w:w="1234"/>
+          </w:tcPr>
+          <w:p>
+            <w:r>
+              <w:t>6</w:t>
+            </w:r>
+          </w:p>
+        </w:tc>
+        <w:tc>
+          <w:tcPr>
+            <w:tcW w:type="dxa" w:w="1234"/>
+          </w:tcPr>
+          <w:p>
+            <w:r>
+              <w:t>24000.0</w:t>
+            </w:r>
+          </w:p>
+        </w:tc>
+        <w:tc>
+          <w:tcPr>
+            <w:tcW w:type="dxa" w:w="1234"/>
+          </w:tcPr>
+          <w:p>
+            <w:r>
+              <w:t>2011</w:t>
+            </w:r>
+          </w:p>
+        </w:tc>
+        <w:tc>
+          <w:tcPr>
+            <w:tcW w:type="dxa" w:w="1234"/>
+          </w:tcPr>
+          <w:p>
+            <w:r>
+              <w:t>4</w:t>
+            </w:r>
+          </w:p>
+        </w:tc>
+        <w:tc>
+          <w:tcPr>
+            <w:tcW w:type="dxa" w:w="1234"/>
+          </w:tcPr>
+          <w:p>
+            <w:r>
+              <w:t>8</w:t>
+            </w:r>
+          </w:p>
+        </w:tc>
+      </w:tr>
+      <w:tr>
+        <w:tc>
+          <w:tcPr>
+            <w:tcW w:type="dxa" w:w="1234"/>
+          </w:tcPr>
+          <w:p>
+            <w:r>
+              <w:t>vehicle</w:t>
+            </w:r>
+          </w:p>
+        </w:tc>
+        <w:tc>
+          <w:tcPr>
+            <w:tcW w:type="dxa" w:w="1234"/>
+          </w:tcPr>
+          <w:p>
+            <w:r>
+              <w:t>Charger</w:t>
+            </w:r>
+          </w:p>
+        </w:tc>
+        <w:tc>
+          <w:tcPr>
+            <w:tcW w:type="dxa" w:w="1234"/>
+          </w:tcPr>
+          <w:p>
+            <w:r>
+              <w:t>8</w:t>
+            </w:r>
+          </w:p>
+        </w:tc>
+        <w:tc>
+          <w:tcPr>
+            <w:tcW w:type="dxa" w:w="1234"/>
+          </w:tcPr>
+          <w:p>
+            <w:r>
+              <w:t>20004.0</w:t>
+            </w:r>
+          </w:p>
+        </w:tc>
+        <w:tc>
+          <w:tcPr>
+            <w:tcW w:type="dxa" w:w="1234"/>
+          </w:tcPr>
+          <w:p>
+            <w:r>
+              <w:t>2004</w:t>
+            </w:r>
+          </w:p>
+        </w:tc>
+        <w:tc>
+          <w:tcPr>
+            <w:tcW w:type="dxa" w:w="1234"/>
+          </w:tcPr>
+          <w:p>
+            <w:r>
+              <w:t>2</w:t>
+            </w:r>
+          </w:p>
+        </w:tc>
+        <w:tc>
+          <w:tcPr>
+            <w:tcW w:type="dxa" w:w="1234"/>
+          </w:tcPr>
+          <w:p>
+            <w:r>
+              <w:t>20</w:t>
+            </w:r>
+          </w:p>
+        </w:tc>
+      </w:tr>
+      <w:tr>
+        <w:tc>
+          <w:tcPr>
+            <w:tcW w:type="dxa" w:w="1234"/>
+          </w:tcPr>
+          <w:p>
+            <w:r>
+              <w:t>vehicle</w:t>
+            </w:r>
+          </w:p>
+        </w:tc>
+        <w:tc>
+          <w:tcPr>
+            <w:tcW w:type="dxa" w:w="1234"/>
+          </w:tcPr>
+          <w:p>
+            <w:r>
+              <w:t>Fiesta</w:t>
+            </w:r>
+          </w:p>
+        </w:tc>
+        <w:tc>
+          <w:tcPr>
+            <w:tcW w:type="dxa" w:w="1234"/>
+          </w:tcPr>
+          <w:p>
+            <w:r>
+              <w:t>2</w:t>
+            </w:r>
+          </w:p>
+        </w:tc>
+        <w:tc>
+          <w:tcPr>
+            <w:tcW w:type="dxa" w:w="1234"/>
+          </w:tcPr>
+          <w:p>
+            <w:r>
+              <w:t>14000.0</w:t>
+            </w:r>
+          </w:p>
+        </w:tc>
+        <w:tc>
+          <w:tcPr>
+            <w:tcW w:type="dxa" w:w="1234"/>
+          </w:tcPr>
+          <w:p>
+            <w:r>
+              <w:t>2006</w:t>
+            </w:r>
+          </w:p>
+        </w:tc>
+        <w:tc>
+          <w:tcPr>
+            <w:tcW w:type="dxa" w:w="1234"/>
+          </w:tcPr>
+          <w:p>
+            <w:r>
+              <w:t>3</w:t>
+            </w:r>
+          </w:p>
+        </w:tc>
+        <w:tc>
+          <w:tcPr>
+            <w:tcW w:type="dxa" w:w="1234"/>
+          </w:tcPr>
+          <w:p>
+            <w:r>
+              <w:t>23</w:t>
             </w:r>
           </w:p>
         </w:tc>

</xml_diff>